<commit_message>
Problems 3 and 4 solved.
</commit_message>
<xml_diff>
--- a/MPS_DZ1_izvestaj_2023-2024.docx
+++ b/MPS_DZ1_izvestaj_2023-2024.docx
@@ -6723,6 +6723,98 @@
           <w:lang w:val="en-US"/>
         </w:rPr>
         <w:lastRenderedPageBreak/>
+        <w:t xml:space="preserve">Međutim, vidi se da, iako se ubrzanje povećava kako povećavamo broj niti od </w:t>
+      </w:r>
+      <w:r>
+        <w:rPr>
+          <w:lang w:val="en-US"/>
+        </w:rPr>
+        <w:t>jedan</w:t>
+      </w:r>
+      <w:r>
+        <w:rPr>
+          <w:lang w:val="en-US"/>
+        </w:rPr>
+        <w:t xml:space="preserve"> do </w:t>
+      </w:r>
+      <w:r>
+        <w:rPr>
+          <w:lang w:val="en-US"/>
+        </w:rPr>
+        <w:t>osam</w:t>
+      </w:r>
+      <w:r>
+        <w:rPr>
+          <w:lang w:val="en-US"/>
+        </w:rPr>
+        <w:t xml:space="preserve"> za sve ulazne parametre, stepen povećanja ubrzanja se blago smanjuje</w:t>
+      </w:r>
+      <w:r>
+        <w:rPr>
+          <w:lang w:val="en-US"/>
+        </w:rPr>
+        <w:t xml:space="preserve"> – sa povećanjem sa jedne na dve niti, ubrzanje za parametar 10 000 se upetostručilo, dok se za ostale parametre udvostručilo. Nakon toga vidimo da sa povećanjem sa četiri na osam niti, ubrzanje za parametar 10 000 se povećalo sa 13.93 na 15.4 puta, dok se za ostale ulazne parametre ono povećalo ali manje od 2 puta kao što je to bio slučaj pri prelascima sa jedne na dve, i sa dve na četiri niti.</w:t>
+      </w:r>
+      <w:r>
+        <w:rPr>
+          <w:lang w:val="en-US"/>
+        </w:rPr>
+        <w:t xml:space="preserve"> Ovo nam govori da definitivno iako povećanje broja niti poboljšava performanse, ta ubrzanja nisu neograničena. Uverili smo se u ovo tako što smo izvršili naš program čak i sa </w:t>
+      </w:r>
+      <w:r>
+        <w:rPr>
+          <w:lang w:val="en-US"/>
+        </w:rPr>
+        <w:t>šesnaest</w:t>
+      </w:r>
+      <w:r>
+        <w:rPr>
+          <w:lang w:val="en-US"/>
+        </w:rPr>
+        <w:t xml:space="preserve"> niti (pošto računar koji smo koristili ima </w:t>
+      </w:r>
+      <w:r>
+        <w:rPr>
+          <w:lang w:val="en-US"/>
+        </w:rPr>
+        <w:t>šesnaest</w:t>
+      </w:r>
+      <w:r>
+        <w:rPr>
+          <w:lang w:val="en-US"/>
+        </w:rPr>
+        <w:t xml:space="preserve"> jezgara pa je moguć paralelizam sa </w:t>
+      </w:r>
+      <w:r>
+        <w:rPr>
+          <w:lang w:val="en-US"/>
+        </w:rPr>
+        <w:t>šesnaest</w:t>
+      </w:r>
+      <w:r>
+        <w:rPr>
+          <w:lang w:val="en-US"/>
+        </w:rPr>
+        <w:t xml:space="preserve"> niti), i zaista, ubrzanje se vrlo malo povećalo u odnosu na ubrzanje sa osam niti.</w:t>
+      </w:r>
+      <w:r>
+        <w:rPr>
+          <w:lang w:val="en-US"/>
+        </w:rPr>
+        <w:t xml:space="preserve"> </w:t>
+      </w:r>
+    </w:p>
+    <w:p>
+      <w:pPr>
+        <w:pStyle w:val="Osnovnitekst"/>
+        <w:rPr>
+          <w:lang w:val="en-US"/>
+        </w:rPr>
+      </w:pPr>
+      <w:r>
+        <w:rPr>
+          <w:lang w:val="en-US"/>
+        </w:rPr>
         <w:t>Interesantan trend koji se takođe odmah primećuje za svaki broj niti u programu jeste da je ubrzanje pri ulaznom parametru od 10 000 drastično veće od ubrzanja za sve ostale ulazne parametre od 100 000, 1 000 000 i 10 000 000.</w:t>
       </w:r>
       <w:r>

</xml_diff>